<commit_message>
added all changes made from home.
</commit_message>
<xml_diff>
--- a/dissert.docx
+++ b/dissert.docx
@@ -446,6 +446,12 @@
           <w:lang w:val="en-US"/>
         </w:rPr>
         <w:t xml:space="preserve">Co-orientador: </w:t>
+      </w:r>
+      <w:r>
+        <w:rPr>
+          <w:lang w:val="en-US"/>
+        </w:rPr>
+        <w:t xml:space="preserve">Prof. </w:t>
       </w:r>
       <w:r>
         <w:rPr>
@@ -919,6 +925,13 @@
                 </w:rPr>
                 <w:t>Orientador</w:t>
               </w:r>
+              <w:r>
+                <w:rPr>
+                  <w:color w:val="000000"/>
+                  <w:lang w:val="pt-BR"/>
+                </w:rPr>
+                <w:t>es</w:t>
+              </w:r>
             </w:smartTag>
             <w:r>
               <w:rPr>
@@ -933,6 +946,13 @@
                 <w:lang w:val="pt-BR"/>
               </w:rPr>
               <w:t>Francisco Prosdocimi</w:t>
+            </w:r>
+            <w:r>
+              <w:rPr>
+                <w:color w:val="000000"/>
+                <w:lang w:val="pt-BR"/>
+              </w:rPr>
+              <w:t>, William Bryan Jennings</w:t>
             </w:r>
           </w:p>
           <w:p>
@@ -1074,6 +1094,13 @@
                 </w:rPr>
                 <w:t>Universidade</w:t>
               </w:r>
+              <w:r>
+                <w:rPr>
+                  <w:color w:val="000000"/>
+                  <w:lang w:val="pt-BR"/>
+                </w:rPr>
+                <w:t xml:space="preserve"> </w:t>
+              </w:r>
             </w:smartTag>
             <w:smartTag w:uri="schemas-houaiss/mini" w:element="verbetes">
               <w:r>
@@ -1380,6 +1407,12 @@
           <w:lang w:val="en-US"/>
         </w:rPr>
       </w:pPr>
+      <w:r>
+        <w:rPr>
+          <w:lang w:val="en-US"/>
+        </w:rPr>
+        <w:t xml:space="preserve">Prof. William </w:t>
+      </w:r>
       <w:r>
         <w:rPr>
           <w:lang w:val="en-US"/>
@@ -6586,9 +6619,9 @@
       <w:pPr>
         <w:pStyle w:val="Ttulo1semnumerao"/>
       </w:pPr>
-      <w:bookmarkStart w:id="0" w:name="_Toc326008762"/>
-      <w:bookmarkStart w:id="1" w:name="_Toc338855639"/>
-      <w:bookmarkStart w:id="2" w:name="_Toc426371675"/>
+      <w:bookmarkStart w:id="0" w:name="_Toc426371675"/>
+      <w:bookmarkStart w:id="1" w:name="_Toc326008762"/>
+      <w:bookmarkStart w:id="2" w:name="_Toc338855639"/>
       <w:r>
         <w:lastRenderedPageBreak/>
         <w:t>1</w:t>
@@ -6599,7 +6632,7 @@
       <w:r>
         <w:t>Introdução</w:t>
       </w:r>
-      <w:bookmarkEnd w:id="2"/>
+      <w:bookmarkEnd w:id="0"/>
     </w:p>
     <w:p>
       <w:pPr>
@@ -6648,9 +6681,15 @@
         </w:rPr>
       </w:pPr>
       <w:r>
+        <w:rPr>
+          <w:lang w:val="en-US"/>
+        </w:rPr>
         <w:t>“Forming nouns with the sense ’a</w:t>
       </w:r>
       <w:r>
+        <w:rPr>
+          <w:lang w:val="en-US"/>
+        </w:rPr>
         <w:t>ll o</w:t>
       </w:r>
       <w:r>
@@ -7534,7 +7573,13 @@
         <w:fldChar w:fldCharType="end"/>
       </w:r>
       <w:r>
-        <w:t>.Avanços nas técnicas de seque</w:t>
+        <w:t>.</w:t>
+      </w:r>
+      <w:r>
+        <w:t xml:space="preserve"> </w:t>
+      </w:r>
+      <w:r>
+        <w:t>Avanços nas técnicas de seque</w:t>
       </w:r>
       <w:r>
         <w:t>nciamento nos últimos 30 anos permitiram o desenvolvimento de div</w:t>
@@ -7809,7 +7854,19 @@
         <w:t xml:space="preserve"> </w:t>
       </w:r>
       <w:r>
-        <w:t>requerem curadoria manual para filtragem dos amplicons gênicos após seu sequenciamento, o que traz uma dificuldade maior para o desenvolvimento de um número expressivo de marcadores</w:t>
+        <w:t>requerem curadoria man</w:t>
+      </w:r>
+      <w:r>
+        <w:t>ual para filtragem dos fragmentos amplificados localizados em regiões</w:t>
+      </w:r>
+      <w:r>
+        <w:t xml:space="preserve"> </w:t>
+      </w:r>
+      <w:r>
+        <w:t>codificantes</w:t>
+      </w:r>
+      <w:r>
+        <w:t xml:space="preserve"> após seu sequenciamento, o que traz uma dificuldade maior para o desenvolvimento de um número expressivo de marcadores</w:t>
       </w:r>
       <w:r>
         <w:t>.</w:t>
@@ -8091,13 +8148,19 @@
         <w:t xml:space="preserve"> </w:t>
       </w:r>
       <w:r>
-        <w:t>kbp, muito maiores que os 100-500</w:t>
+        <w:t>kb, muito maiores que os 100-500</w:t>
       </w:r>
       <w:r>
         <w:t xml:space="preserve"> </w:t>
       </w:r>
       <w:r>
-        <w:t xml:space="preserve">bp dos microssatélites ou 1bp dos SNPs. Esta vantagem também faz com que este marcador possa ser usado numa </w:t>
+        <w:t>bp dos microssatélites ou 1</w:t>
+      </w:r>
+      <w:r>
+        <w:t xml:space="preserve"> </w:t>
+      </w:r>
+      <w:r>
+        <w:t xml:space="preserve">bp dos SNPs. Esta vantagem também faz com que este marcador possa ser usado numa </w:t>
       </w:r>
       <w:r>
         <w:t>extensão</w:t>
@@ -8406,10 +8469,22 @@
         <w:rPr>
           <w:i/>
         </w:rPr>
-        <w:t xml:space="preserve">in </w:t>
-      </w:r>
-      <w:r>
-        <w:t>silicode</w:t>
+        <w:t>in</w:t>
+      </w:r>
+      <w:r>
+        <w:rPr>
+          <w:i/>
+        </w:rPr>
+        <w:t xml:space="preserve"> silico</w:t>
+      </w:r>
+      <w:r>
+        <w:rPr>
+          <w:i/>
+        </w:rPr>
+        <w:t xml:space="preserve"> </w:t>
+      </w:r>
+      <w:r>
+        <w:t>de</w:t>
       </w:r>
       <w:r>
         <w:t xml:space="preserve"> marcadores moleculares ideais para genética de população. Além disso, são apresentadas análises de marcadores criados a partir da aplicação deste programa no genoma dos </w:t>
@@ -8442,8 +8517,8 @@
         <w:pStyle w:val="Ttulo1"/>
       </w:pPr>
       <w:bookmarkStart w:id="18" w:name="_Toc426371691"/>
-      <w:bookmarkEnd w:id="0"/>
       <w:bookmarkEnd w:id="1"/>
+      <w:bookmarkEnd w:id="2"/>
       <w:r>
         <w:lastRenderedPageBreak/>
         <w:t>Objetivo</w:t>
@@ -8596,20 +8671,105 @@
         <w:fldChar w:fldCharType="end"/>
       </w:r>
       <w:r>
+        <w:t xml:space="preserve"> </w:t>
+      </w:r>
+      <w:r>
         <w:t>para reconstrução de árvores filogenéticas.</w:t>
       </w:r>
+      <w:r>
+        <w:t xml:space="preserve"> O programa foi chamado de </w:t>
+      </w:r>
+      <w:r>
+        <w:rPr>
+          <w:i/>
+        </w:rPr>
+        <w:t>alfie</w:t>
+      </w:r>
+      <w:r>
+        <w:t xml:space="preserve"> (</w:t>
+      </w:r>
+      <w:r>
+        <w:rPr>
+          <w:i/>
+        </w:rPr>
+        <w:t>anonymous loci finder</w:t>
+      </w:r>
+      <w:r>
+        <w:t xml:space="preserve">) e disponibilizado com licença de código aberto GPL. O </w:t>
+      </w:r>
+      <w:r>
+        <w:rPr>
+          <w:i/>
+        </w:rPr>
+        <w:t>alfie</w:t>
+      </w:r>
+      <w:r>
+        <w:t xml:space="preserve"> pode ser obtido a partir do repositório git hospedado no </w:t>
+      </w:r>
+      <w:r>
+        <w:rPr>
+          <w:i/>
+        </w:rPr>
+        <w:t>github</w:t>
+      </w:r>
+      <w:r>
+        <w:t xml:space="preserve">: </w:t>
+      </w:r>
+      <w:hyperlink r:id="rId12" w:history="1">
+        <w:r>
+          <w:rPr>
+            <w:rStyle w:val="Hyperlink"/>
+            <w:noProof w:val="0"/>
+          </w:rPr>
+          <w:t>https://github.com/igorrcosta/alfie</w:t>
+        </w:r>
+      </w:hyperlink>
+      <w:r>
+        <w:t>. Neste site também está um manual completo de uso do programa (em inglês).</w:t>
+      </w:r>
     </w:p>
     <w:p>
       <w:pPr>
         <w:pStyle w:val="Ttulo2"/>
       </w:pPr>
+      <w:r>
+        <w:t>Interface de usuário</w:t>
+      </w:r>
+    </w:p>
+    <w:p>
+      <w:r>
+        <w:t>O</w:t>
+      </w:r>
+      <w:r>
+        <w:t xml:space="preserve"> </w:t>
+      </w:r>
+      <w:r>
+        <w:rPr>
+          <w:i/>
+        </w:rPr>
+        <w:t>alfie</w:t>
+      </w:r>
+      <w:r>
+        <w:t xml:space="preserve"> é composto por um conjunto de </w:t>
+      </w:r>
+      <w:r>
+        <w:rPr>
+          <w:i/>
+        </w:rPr>
+        <w:t>scripts</w:t>
+      </w:r>
+      <w:r>
+        <w:t xml:space="preserve"> que efetuam os diversos passos e filtros para busca e obtenção exaustiva de locos anônimos em genomas completos. </w:t>
+      </w:r>
+    </w:p>
+    <w:p>
+      <w:pPr>
+        <w:pStyle w:val="Ttulo2"/>
+      </w:pPr>
       <w:bookmarkStart w:id="21" w:name="_Toc426371694"/>
       <w:r>
         <w:t>Busca de regiões anônimas</w:t>
       </w:r>
-      <w:r>
-        <w:t xml:space="preserve"> e locos putativos</w:t>
-      </w:r>
       <w:bookmarkEnd w:id="21"/>
     </w:p>
     <w:p>
@@ -8617,13 +8777,47 @@
         <w:t>O primeiro passo do programa é, a partir de um genoma referência e um arquivo contendo a anotação das regiões funcionais (GFF), selecionar todas as regiões que estão a uma distancia su</w:t>
       </w:r>
       <w:r>
-        <w:t>perior a 200kbp de qualquer gene (conservadoramente, podem ser excluídas as regiões próximas a pseudogenes)</w:t>
-      </w:r>
-      <w:r>
-        <w:t>. Regiões próximas (10kbp) dos telômeros</w:t>
-      </w:r>
-      <w:r>
-        <w:t xml:space="preserve"> também são excluídas. As regiões anônimas do genoma de referência são recortadas em fragmentos de 1kbp, de modo diminuir a chance de que eventos de recombinação tenham ocorrido dentro do próprio loco. Estes fragmentos são recortados apenas de regiões anônimas sem bases não identificadas (“N”s). Ao fim, esses fragmentos, chamados de locos anônimos putativos, são salvos em um arquivo fasta.</w:t>
+        <w:t>perior a 200 kb</w:t>
+      </w:r>
+      <w:r>
+        <w:t xml:space="preserve"> de qualquer gene (conservadoramente, podem ser excluídas as regiões próximas a pseudogenes)</w:t>
+      </w:r>
+      <w:r>
+        <w:t>. Regiões próximas (10</w:t>
+      </w:r>
+      <w:r>
+        <w:t xml:space="preserve"> kb</w:t>
+      </w:r>
+      <w:r>
+        <w:t>) dos telômeros</w:t>
+      </w:r>
+      <w:r>
+        <w:t xml:space="preserve"> também são excluídas.</w:t>
+      </w:r>
+    </w:p>
+    <w:p>
+      <w:pPr>
+        <w:pStyle w:val="Ttulo3"/>
+      </w:pPr>
+      <w:r>
+        <w:t>Locos Putativos</w:t>
+      </w:r>
+    </w:p>
+    <w:p>
+      <w:r>
+        <w:t>As regiões anônimas do genoma de referência são recortadas em fragmentos de 1</w:t>
+      </w:r>
+      <w:r>
+        <w:t xml:space="preserve"> </w:t>
+      </w:r>
+      <w:r>
+        <w:t>k</w:t>
+      </w:r>
+      <w:r>
+        <w:t>b</w:t>
+      </w:r>
+      <w:r>
+        <w:t>, de modo diminuir a chance de que eventos de recombinação tenham ocorrido dentro do próprio loco. Estes fragmentos são recortados apenas de regiões anônimas sem bases não identificadas (“N”s). Ao fim, esses fragmentos, chamados de locos anônimos putativos, são salvos em um arquivo fasta.</w:t>
       </w:r>
     </w:p>
     <w:p>
@@ -8632,11 +8826,26 @@
       </w:pPr>
       <w:bookmarkStart w:id="22" w:name="_Toc426371695"/>
       <w:r>
-        <w:t>Busca de homólogos e filtro de cópia única</w:t>
+        <w:lastRenderedPageBreak/>
+        <w:t>Busca por</w:t>
+      </w:r>
+      <w:r>
+        <w:t xml:space="preserve"> homólogos</w:t>
       </w:r>
       <w:bookmarkEnd w:id="22"/>
     </w:p>
     <w:p>
+      <w:pPr>
+        <w:rPr>
+          <w:i/>
+        </w:rPr>
+      </w:pPr>
+      <w:r>
+        <w:t>Para gerar um banco de dados útil para análise filogenética o programa busca locos homólogos aos locos putativos do genoma de referência. Essa b</w:t>
+      </w:r>
+      <w:r>
+        <w:t xml:space="preserve">usca ocorre em todos os genomas. </w:t>
+      </w:r>
       <w:r>
         <w:t xml:space="preserve">Os locos anônimos putativos </w:t>
       </w:r>
@@ -8644,20 +8853,26 @@
         <w:t xml:space="preserve">são </w:t>
       </w:r>
       <w:r>
-        <w:t>TERMINAR</w:t>
+        <w:t xml:space="preserve">usados como </w:t>
+      </w:r>
+      <w:r>
+        <w:rPr>
+          <w:i/>
+        </w:rPr>
+        <w:t>query</w:t>
       </w:r>
     </w:p>
     <w:p>
       <w:pPr>
         <w:pStyle w:val="Ttulo1"/>
       </w:pPr>
-      <w:bookmarkStart w:id="23" w:name="_Toc338855644"/>
-      <w:bookmarkStart w:id="24" w:name="_Toc426371696"/>
+      <w:bookmarkStart w:id="23" w:name="_Toc426371696"/>
+      <w:bookmarkStart w:id="24" w:name="_Toc338855644"/>
       <w:r>
         <w:lastRenderedPageBreak/>
         <w:t>Resultados</w:t>
       </w:r>
-      <w:bookmarkEnd w:id="24"/>
+      <w:bookmarkEnd w:id="23"/>
     </w:p>
     <w:p>
       <w:r>
@@ -8932,7 +9147,7 @@
                     </pic:cNvPicPr>
                   </pic:nvPicPr>
                   <pic:blipFill>
-                    <a:blip r:embed="rId12"/>
+                    <a:blip r:embed="rId13"/>
                     <a:srcRect/>
                     <a:stretch>
                       <a:fillRect/>
@@ -9453,7 +9668,7 @@
         <w:lastRenderedPageBreak/>
         <w:t>Referências</w:t>
       </w:r>
-      <w:bookmarkEnd w:id="23"/>
+      <w:bookmarkEnd w:id="24"/>
       <w:bookmarkEnd w:id="100"/>
     </w:p>
     <w:p>
@@ -9522,10 +9737,10 @@
                     <pic:cNvPicPr/>
                   </pic:nvPicPr>
                   <pic:blipFill>
-                    <a:blip r:embed="rId13" cstate="print">
+                    <a:blip r:embed="rId14" cstate="print">
                       <a:extLst>
                         <a:ext uri="{28A0092B-C50C-407E-A947-70E740481C1C}">
-                          <a14:useLocalDpi xmlns:a14="http://schemas.microsoft.com/office/drawing/2010/main" xmlns:wps="http://schemas.microsoft.com/office/word/2010/wordprocessingShape" xmlns:wpi="http://schemas.microsoft.com/office/word/2010/wordprocessingInk" xmlns:wpg="http://schemas.microsoft.com/office/word/2010/wordprocessingGroup" xmlns:w14="http://schemas.microsoft.com/office/word/2010/wordml" xmlns:w="http://schemas.openxmlformats.org/wordprocessingml/2006/main" xmlns:w10="urn:schemas-microsoft-com:office:word" xmlns:wp14="http://schemas.microsoft.com/office/word/2010/wordprocessingDrawing" xmlns:v="urn:schemas-microsoft-com:vml" xmlns:o="urn:schemas-microsoft-com:office:office" xmlns:mc="http://schemas.openxmlformats.org/markup-compatibility/2006" xmlns:wpc="http://schemas.microsoft.com/office/word/2010/wordprocessingCanvas" xmlns="" val="0"/>
+                          <a14:useLocalDpi xmlns="" xmlns:wpc="http://schemas.microsoft.com/office/word/2010/wordprocessingCanvas" xmlns:mc="http://schemas.openxmlformats.org/markup-compatibility/2006" xmlns:o="urn:schemas-microsoft-com:office:office" xmlns:v="urn:schemas-microsoft-com:vml" xmlns:wp14="http://schemas.microsoft.com/office/word/2010/wordprocessingDrawing" xmlns:w10="urn:schemas-microsoft-com:office:word" xmlns:w="http://schemas.openxmlformats.org/wordprocessingml/2006/main" xmlns:w14="http://schemas.microsoft.com/office/word/2010/wordml" xmlns:wpg="http://schemas.microsoft.com/office/word/2010/wordprocessingGroup" xmlns:wpi="http://schemas.microsoft.com/office/word/2010/wordprocessingInk" xmlns:wps="http://schemas.microsoft.com/office/word/2010/wordprocessingShape" xmlns:a14="http://schemas.microsoft.com/office/drawing/2010/main" val="0"/>
                         </a:ext>
                       </a:extLst>
                     </a:blip>
@@ -11123,7 +11338,7 @@
       </w:r>
     </w:p>
     <w:sectPr>
-      <w:headerReference w:type="default" r:id="rId14"/>
+      <w:headerReference w:type="default" r:id="rId15"/>
       <w:pgSz w:w="11906" w:h="16838" w:code="9"/>
       <w:pgMar w:top="1701" w:right="1134" w:bottom="1134" w:left="1701" w:header="709" w:footer="709" w:gutter="0"/>
       <w:cols w:space="708"/>
@@ -11301,7 +11516,7 @@
         <w:rPr>
           <w:noProof/>
         </w:rPr>
-        <w:t>17</w:t>
+        <w:t>21</w:t>
       </w:r>
     </w:fldSimple>
   </w:p>
@@ -13396,7 +13611,7 @@
   <a:extraClrSchemeLst/>
   <a:extLst>
     <a:ext uri="{05A4C25C-085E-4340-85A3-A5531E510DB2}">
-      <thm15:themeFamily xmlns:thm15="http://schemas.microsoft.com/office/thememl/2012/main" xmlns="" name="Office Theme" id="{62F939B6-93AF-4DB8-9C6B-D6C7DFDC589F}" vid="{4A3C46E8-61CC-4603-A589-7422A47A8E4A}"/>
+      <thm15:themeFamily xmlns="" xmlns:thm15="http://schemas.microsoft.com/office/thememl/2012/main" name="Office Theme" id="{62F939B6-93AF-4DB8-9C6B-D6C7DFDC589F}" vid="{4A3C46E8-61CC-4603-A589-7422A47A8E4A}"/>
     </a:ext>
   </a:extLst>
 </a:theme>

</xml_diff>